<commit_message>
Added a PDF of the function outline
</commit_message>
<xml_diff>
--- a/FunctionOutline.docx
+++ b/FunctionOutline.docx
@@ -7,6 +7,8 @@
         <w:spacing w:after="0" w:line="240" w:lineRule="auto"/>
         <w:ind w:left="720" w:hanging="720"/>
       </w:pPr>
+      <w:bookmarkStart w:id="0" w:name="_GoBack"/>
+      <w:bookmarkEnd w:id="0"/>
       <w:r>
         <w:t>Summary: This is a rough draft of the overall function breakdown of the project.  Each function lists the expected inputs, the return values, and a rough description of what the code should accomplish.  The exact details of the program are left up to the person assigned to write the function.  The purpose of this document is so that if you need to call one of these defined functions in your code you can assume it will follow this format.</w:t>
       </w:r>
@@ -1347,10 +1349,7 @@
               <w:t xml:space="preserve">Description: </w:t>
             </w:r>
             <w:r>
-              <w:t xml:space="preserve">This function will </w:t>
-            </w:r>
-            <w:r>
-              <w:t>use the provided information to update the list of comics to be checked when.  The schedule of new comics to be checked should be maintained either in a file or in the database if we decide to have one.</w:t>
+              <w:t>This function will use the provided information to update the list of comics to be checked when.  The schedule of new comics to be checked should be maintained either in a file or in the database if we decide to have one.</w:t>
             </w:r>
           </w:p>
           <w:p>
@@ -1458,13 +1457,7 @@
               <w:rPr>
                 <w:b/>
               </w:rPr>
-              <w:t>Inputs:</w:t>
-            </w:r>
-            <w:r>
-              <w:rPr>
-                <w:b/>
-              </w:rPr>
-              <w:t xml:space="preserve"> </w:t>
+              <w:t xml:space="preserve">Inputs: </w:t>
             </w:r>
             <w:r>
               <w:t>none</w:t>
@@ -1667,8 +1660,6 @@
         </w:numPr>
         <w:spacing w:after="0" w:line="240" w:lineRule="auto"/>
       </w:pPr>
-      <w:bookmarkStart w:id="0" w:name="_GoBack"/>
-      <w:bookmarkEnd w:id="0"/>
       <w:r>
         <w:t>How should the predictor maintain the list of pages that should be updated when?</w:t>
       </w:r>

</xml_diff>